<commit_message>
cleaning up for submission
</commit_message>
<xml_diff>
--- a/reference.docx
+++ b/reference.docx
@@ -2,92 +2,11 @@
 <file path=word/document.xml><?xml version="1.0" encoding="utf-8"?>
 <w:document xmlns:wpc="http://schemas.microsoft.com/office/word/2010/wordprocessingCanvas" xmlns:cx="http://schemas.microsoft.com/office/drawing/2014/chartex" xmlns:cx1="http://schemas.microsoft.com/office/drawing/2015/9/8/chartex" xmlns:cx2="http://schemas.microsoft.com/office/drawing/2015/10/21/chartex" xmlns:cx3="http://schemas.microsoft.com/office/drawing/2016/5/9/chartex" xmlns:cx4="http://schemas.microsoft.com/office/drawing/2016/5/10/chartex" xmlns:cx5="http://schemas.microsoft.com/office/drawing/2016/5/11/chartex" xmlns:cx6="http://schemas.microsoft.com/office/drawing/2016/5/12/chartex" xmlns:cx7="http://schemas.microsoft.com/office/drawing/2016/5/13/chartex" xmlns:cx8="http://schemas.microsoft.com/office/drawing/2016/5/14/chartex" xmlns:mc="http://schemas.openxmlformats.org/markup-compatibility/2006" xmlns:aink="http://schemas.microsoft.com/office/drawing/2016/ink" xmlns:am3d="http://schemas.microsoft.com/office/drawing/2017/model3d" xmlns:o="urn:schemas-microsoft-com:office:office" xmlns:oel="http://schemas.microsoft.com/office/2019/extlst" xmlns:r="http://schemas.openxmlformats.org/officeDocument/2006/relationships" xmlns:m="http://schemas.openxmlformats.org/officeDocument/2006/math" xmlns:v="urn:schemas-microsoft-com:vml" xmlns:wp14="http://schemas.microsoft.com/office/word/2010/wordprocessingDrawing" xmlns:wp="http://schemas.openxmlformats.org/drawingml/2006/wordprocessingDrawing" xmlns:w10="urn:schemas-microsoft-com:office:word" xmlns:w="http://schemas.openxmlformats.org/wordprocessingml/2006/main" xmlns:w14="http://schemas.microsoft.com/office/word/2010/wordml" xmlns:w15="http://schemas.microsoft.com/office/word/2012/wordml" xmlns:w16cex="http://schemas.microsoft.com/office/word/2018/wordml/cex" xmlns:w16cid="http://schemas.microsoft.com/office/word/2016/wordml/cid" xmlns:w16="http://schemas.microsoft.com/office/word/2018/wordml" xmlns:w16sdtdh="http://schemas.microsoft.com/office/word/2020/wordml/sdtdatahash" xmlns:w16se="http://schemas.microsoft.com/office/word/2015/wordml/symex" xmlns:wpg="http://schemas.microsoft.com/office/word/2010/wordprocessingGroup" xmlns:wpi="http://schemas.microsoft.com/office/word/2010/wordprocessingInk" xmlns:wne="http://schemas.microsoft.com/office/word/2006/wordml" xmlns:wps="http://schemas.microsoft.com/office/word/2010/wordprocessingShape" mc:Ignorable="w14 w15 w16se w16cid w16 w16cex w16sdtdh wp14">
   <w:body>
-    <w:p>
-      <w:pPr>
-        <w:pStyle w:val="Title"/>
-      </w:pPr>
-      <w:r>
-        <w:t>Title</w:t>
-      </w:r>
-    </w:p>
-    <w:p>
-      <w:pPr>
-        <w:pStyle w:val="Heading1"/>
-      </w:pPr>
-      <w:bookmarkStart w:id="0" w:name="introduction"/>
-      <w:r>
-        <w:t>Header 1</w:t>
-      </w:r>
-      <w:bookmarkStart w:id="1" w:name="background"/>
-      <w:bookmarkEnd w:id="0"/>
-    </w:p>
-    <w:p>
-      <w:pPr>
-        <w:pStyle w:val="Heading2"/>
-      </w:pPr>
-      <w:bookmarkStart w:id="2" w:name="why-wolves-where-wolves-how-wolves"/>
-      <w:r>
-        <w:t>Header 2</w:t>
-      </w:r>
-    </w:p>
-    <w:p>
-      <w:pPr>
-        <w:pStyle w:val="FirstParagraph"/>
-      </w:pPr>
-      <w:bookmarkStart w:id="3" w:name="stable-isotope-ecology"/>
-      <w:bookmarkEnd w:id="2"/>
-      <w:r>
-        <w:t>Body</w:t>
-      </w:r>
-      <w:bookmarkStart w:id="4" w:name="proposed-research"/>
-      <w:bookmarkStart w:id="5" w:name="phase-one-historic-grey-wolf-ecology"/>
-      <w:bookmarkEnd w:id="1"/>
-      <w:bookmarkEnd w:id="3"/>
-    </w:p>
-    <w:p>
-      <w:pPr>
-        <w:pStyle w:val="ImageCaption"/>
-      </w:pPr>
-      <w:r>
-        <w:t>Figure Caption</w:t>
-      </w:r>
-      <w:bookmarkEnd w:id="4"/>
-      <w:bookmarkEnd w:id="5"/>
-    </w:p>
-    <w:p>
-      <w:pPr>
-        <w:pStyle w:val="ImageCaption"/>
-        <w:rPr>
-          <w:i/>
-          <w:color w:val="1F497D" w:themeColor="text2"/>
-        </w:rPr>
-      </w:pPr>
-      <w:hyperlink r:id="rId7">
-        <w:r>
-          <w:rPr>
-            <w:rStyle w:val="Hyperlink"/>
-          </w:rPr>
-          <w:t>github.com/</w:t>
-        </w:r>
-        <w:proofErr w:type="spellStart"/>
-        <w:r>
-          <w:rPr>
-            <w:rStyle w:val="Hyperlink"/>
-          </w:rPr>
-          <w:t>robintrayler</w:t>
-        </w:r>
-        <w:proofErr w:type="spellEnd"/>
-        <w:r>
-          <w:rPr>
-            <w:rStyle w:val="Hyperlink"/>
-          </w:rPr>
-          <w:t>/collagen_demineralization</w:t>
-        </w:r>
-      </w:hyperlink>
-    </w:p>
+    <w:p/>
     <w:sectPr>
       <w:pgSz w:w="12240" w:h="15840"/>
       <w:pgMar w:top="1440" w:right="1440" w:bottom="1440" w:left="1440" w:header="720" w:footer="720" w:gutter="0"/>
+      <w:lnNumType w:countBy="1" w:restart="continuous"/>
       <w:cols w:space="720"/>
     </w:sectPr>
   </w:body>
@@ -220,7 +139,7 @@
   <w:abstractNum w:abstractNumId="1" w15:restartNumberingAfterBreak="0">
     <w:nsid w:val="FFFFFF7C"/>
     <w:multiLevelType w:val="singleLevel"/>
-    <w:tmpl w:val="5B04169A"/>
+    <w:tmpl w:val="8ABE2DB0"/>
     <w:lvl w:ilvl="0">
       <w:start w:val="1"/>
       <w:numFmt w:val="decimal"/>
@@ -237,7 +156,7 @@
   <w:abstractNum w:abstractNumId="2" w15:restartNumberingAfterBreak="0">
     <w:nsid w:val="FFFFFF7D"/>
     <w:multiLevelType w:val="singleLevel"/>
-    <w:tmpl w:val="97A4109C"/>
+    <w:tmpl w:val="460CB86A"/>
     <w:lvl w:ilvl="0">
       <w:start w:val="1"/>
       <w:numFmt w:val="decimal"/>
@@ -254,7 +173,7 @@
   <w:abstractNum w:abstractNumId="3" w15:restartNumberingAfterBreak="0">
     <w:nsid w:val="FFFFFF7E"/>
     <w:multiLevelType w:val="singleLevel"/>
-    <w:tmpl w:val="9FE489C6"/>
+    <w:tmpl w:val="6A26BD48"/>
     <w:lvl w:ilvl="0">
       <w:start w:val="1"/>
       <w:numFmt w:val="decimal"/>
@@ -271,7 +190,7 @@
   <w:abstractNum w:abstractNumId="4" w15:restartNumberingAfterBreak="0">
     <w:nsid w:val="FFFFFF7F"/>
     <w:multiLevelType w:val="singleLevel"/>
-    <w:tmpl w:val="0C4C266A"/>
+    <w:tmpl w:val="03A4EAD8"/>
     <w:lvl w:ilvl="0">
       <w:start w:val="1"/>
       <w:numFmt w:val="decimal"/>
@@ -288,7 +207,7 @@
   <w:abstractNum w:abstractNumId="5" w15:restartNumberingAfterBreak="0">
     <w:nsid w:val="FFFFFF80"/>
     <w:multiLevelType w:val="singleLevel"/>
-    <w:tmpl w:val="FD7287D4"/>
+    <w:tmpl w:val="120CC1D0"/>
     <w:lvl w:ilvl="0">
       <w:start w:val="1"/>
       <w:numFmt w:val="bullet"/>
@@ -308,7 +227,7 @@
   <w:abstractNum w:abstractNumId="6" w15:restartNumberingAfterBreak="0">
     <w:nsid w:val="FFFFFF81"/>
     <w:multiLevelType w:val="singleLevel"/>
-    <w:tmpl w:val="60503EE6"/>
+    <w:tmpl w:val="0248C064"/>
     <w:lvl w:ilvl="0">
       <w:start w:val="1"/>
       <w:numFmt w:val="bullet"/>
@@ -328,7 +247,7 @@
   <w:abstractNum w:abstractNumId="7" w15:restartNumberingAfterBreak="0">
     <w:nsid w:val="FFFFFF82"/>
     <w:multiLevelType w:val="singleLevel"/>
-    <w:tmpl w:val="23EEB830"/>
+    <w:tmpl w:val="6604326E"/>
     <w:lvl w:ilvl="0">
       <w:start w:val="1"/>
       <w:numFmt w:val="bullet"/>
@@ -348,7 +267,7 @@
   <w:abstractNum w:abstractNumId="8" w15:restartNumberingAfterBreak="0">
     <w:nsid w:val="FFFFFF83"/>
     <w:multiLevelType w:val="singleLevel"/>
-    <w:tmpl w:val="993C392E"/>
+    <w:tmpl w:val="F0F80770"/>
     <w:lvl w:ilvl="0">
       <w:start w:val="1"/>
       <w:numFmt w:val="bullet"/>
@@ -368,7 +287,7 @@
   <w:abstractNum w:abstractNumId="9" w15:restartNumberingAfterBreak="0">
     <w:nsid w:val="FFFFFF88"/>
     <w:multiLevelType w:val="singleLevel"/>
-    <w:tmpl w:val="19B23010"/>
+    <w:tmpl w:val="240EB298"/>
     <w:lvl w:ilvl="0">
       <w:start w:val="1"/>
       <w:numFmt w:val="decimal"/>
@@ -385,7 +304,7 @@
   <w:abstractNum w:abstractNumId="10" w15:restartNumberingAfterBreak="0">
     <w:nsid w:val="FFFFFF89"/>
     <w:multiLevelType w:val="singleLevel"/>
-    <w:tmpl w:val="0458178E"/>
+    <w:tmpl w:val="D02007CC"/>
     <w:lvl w:ilvl="0">
       <w:start w:val="1"/>
       <w:numFmt w:val="bullet"/>
@@ -403,6 +322,83 @@
     </w:lvl>
   </w:abstractNum>
   <w:abstractNum w:abstractNumId="11" w15:restartNumberingAfterBreak="0">
+    <w:nsid w:val="0000A990"/>
+    <w:multiLevelType w:val="multilevel"/>
+    <w:tmpl w:val="BBEA9B48"/>
+    <w:lvl w:ilvl="0">
+      <w:numFmt w:val="bullet"/>
+      <w:lvlText w:val=" "/>
+      <w:lvlJc w:val="left"/>
+      <w:pPr>
+        <w:ind w:left="720" w:hanging="480"/>
+      </w:pPr>
+    </w:lvl>
+    <w:lvl w:ilvl="1">
+      <w:numFmt w:val="bullet"/>
+      <w:lvlText w:val=" "/>
+      <w:lvlJc w:val="left"/>
+      <w:pPr>
+        <w:ind w:left="1440" w:hanging="480"/>
+      </w:pPr>
+    </w:lvl>
+    <w:lvl w:ilvl="2">
+      <w:numFmt w:val="bullet"/>
+      <w:lvlText w:val=" "/>
+      <w:lvlJc w:val="left"/>
+      <w:pPr>
+        <w:ind w:left="2160" w:hanging="480"/>
+      </w:pPr>
+    </w:lvl>
+    <w:lvl w:ilvl="3">
+      <w:numFmt w:val="bullet"/>
+      <w:lvlText w:val=" "/>
+      <w:lvlJc w:val="left"/>
+      <w:pPr>
+        <w:ind w:left="2880" w:hanging="480"/>
+      </w:pPr>
+    </w:lvl>
+    <w:lvl w:ilvl="4">
+      <w:numFmt w:val="bullet"/>
+      <w:lvlText w:val=" "/>
+      <w:lvlJc w:val="left"/>
+      <w:pPr>
+        <w:ind w:left="3600" w:hanging="480"/>
+      </w:pPr>
+    </w:lvl>
+    <w:lvl w:ilvl="5">
+      <w:numFmt w:val="bullet"/>
+      <w:lvlText w:val=" "/>
+      <w:lvlJc w:val="left"/>
+      <w:pPr>
+        <w:ind w:left="4320" w:hanging="480"/>
+      </w:pPr>
+    </w:lvl>
+    <w:lvl w:ilvl="6">
+      <w:numFmt w:val="bullet"/>
+      <w:lvlText w:val=" "/>
+      <w:lvlJc w:val="left"/>
+      <w:pPr>
+        <w:ind w:left="5040" w:hanging="480"/>
+      </w:pPr>
+    </w:lvl>
+    <w:lvl w:ilvl="7">
+      <w:numFmt w:val="bullet"/>
+      <w:lvlText w:val=" "/>
+      <w:lvlJc w:val="left"/>
+      <w:pPr>
+        <w:ind w:left="5760" w:hanging="480"/>
+      </w:pPr>
+    </w:lvl>
+    <w:lvl w:ilvl="8">
+      <w:numFmt w:val="bullet"/>
+      <w:lvlText w:val=" "/>
+      <w:lvlJc w:val="left"/>
+      <w:pPr>
+        <w:ind w:left="6480" w:hanging="480"/>
+      </w:pPr>
+    </w:lvl>
+  </w:abstractNum>
+  <w:abstractNum w:abstractNumId="12" w15:restartNumberingAfterBreak="0">
     <w:nsid w:val="2C1AE401"/>
     <w:multiLevelType w:val="multilevel"/>
     <w:tmpl w:val="6B20297A"/>
@@ -479,8 +475,103 @@
       </w:pPr>
     </w:lvl>
   </w:abstractNum>
+  <w:abstractNum w:abstractNumId="13" w15:restartNumberingAfterBreak="0">
+    <w:nsid w:val="593B7507"/>
+    <w:multiLevelType w:val="multilevel"/>
+    <w:tmpl w:val="04090025"/>
+    <w:lvl w:ilvl="0">
+      <w:start w:val="1"/>
+      <w:numFmt w:val="decimal"/>
+      <w:pStyle w:val="Heading1"/>
+      <w:lvlText w:val="%1"/>
+      <w:lvlJc w:val="left"/>
+      <w:pPr>
+        <w:ind w:left="432" w:hanging="432"/>
+      </w:pPr>
+    </w:lvl>
+    <w:lvl w:ilvl="1">
+      <w:start w:val="1"/>
+      <w:numFmt w:val="decimal"/>
+      <w:pStyle w:val="Heading2"/>
+      <w:lvlText w:val="%1.%2"/>
+      <w:lvlJc w:val="left"/>
+      <w:pPr>
+        <w:ind w:left="576" w:hanging="576"/>
+      </w:pPr>
+    </w:lvl>
+    <w:lvl w:ilvl="2">
+      <w:start w:val="1"/>
+      <w:numFmt w:val="decimal"/>
+      <w:pStyle w:val="Heading3"/>
+      <w:lvlText w:val="%1.%2.%3"/>
+      <w:lvlJc w:val="left"/>
+      <w:pPr>
+        <w:ind w:left="720" w:hanging="720"/>
+      </w:pPr>
+    </w:lvl>
+    <w:lvl w:ilvl="3">
+      <w:start w:val="1"/>
+      <w:numFmt w:val="decimal"/>
+      <w:pStyle w:val="Heading4"/>
+      <w:lvlText w:val="%1.%2.%3.%4"/>
+      <w:lvlJc w:val="left"/>
+      <w:pPr>
+        <w:ind w:left="864" w:hanging="864"/>
+      </w:pPr>
+    </w:lvl>
+    <w:lvl w:ilvl="4">
+      <w:start w:val="1"/>
+      <w:numFmt w:val="decimal"/>
+      <w:pStyle w:val="Heading5"/>
+      <w:lvlText w:val="%1.%2.%3.%4.%5"/>
+      <w:lvlJc w:val="left"/>
+      <w:pPr>
+        <w:ind w:left="1008" w:hanging="1008"/>
+      </w:pPr>
+    </w:lvl>
+    <w:lvl w:ilvl="5">
+      <w:start w:val="1"/>
+      <w:numFmt w:val="decimal"/>
+      <w:pStyle w:val="Heading6"/>
+      <w:lvlText w:val="%1.%2.%3.%4.%5.%6"/>
+      <w:lvlJc w:val="left"/>
+      <w:pPr>
+        <w:ind w:left="1152" w:hanging="1152"/>
+      </w:pPr>
+    </w:lvl>
+    <w:lvl w:ilvl="6">
+      <w:start w:val="1"/>
+      <w:numFmt w:val="decimal"/>
+      <w:pStyle w:val="Heading7"/>
+      <w:lvlText w:val="%1.%2.%3.%4.%5.%6.%7"/>
+      <w:lvlJc w:val="left"/>
+      <w:pPr>
+        <w:ind w:left="1296" w:hanging="1296"/>
+      </w:pPr>
+    </w:lvl>
+    <w:lvl w:ilvl="7">
+      <w:start w:val="1"/>
+      <w:numFmt w:val="decimal"/>
+      <w:pStyle w:val="Heading8"/>
+      <w:lvlText w:val="%1.%2.%3.%4.%5.%6.%7.%8"/>
+      <w:lvlJc w:val="left"/>
+      <w:pPr>
+        <w:ind w:left="1440" w:hanging="1440"/>
+      </w:pPr>
+    </w:lvl>
+    <w:lvl w:ilvl="8">
+      <w:start w:val="1"/>
+      <w:numFmt w:val="decimal"/>
+      <w:pStyle w:val="Heading9"/>
+      <w:lvlText w:val="%1.%2.%3.%4.%5.%6.%7.%8.%9"/>
+      <w:lvlJc w:val="left"/>
+      <w:pPr>
+        <w:ind w:left="1584" w:hanging="1584"/>
+      </w:pPr>
+    </w:lvl>
+  </w:abstractNum>
   <w:num w:numId="1" w16cid:durableId="640580667">
-    <w:abstractNumId w:val="11"/>
+    <w:abstractNumId w:val="12"/>
   </w:num>
   <w:num w:numId="2" w16cid:durableId="1693267022">
     <w:abstractNumId w:val="0"/>
@@ -517,6 +608,12 @@
   </w:num>
   <w:num w:numId="13" w16cid:durableId="103117196">
     <w:abstractNumId w:val="10"/>
+  </w:num>
+  <w:num w:numId="14" w16cid:durableId="219561596">
+    <w:abstractNumId w:val="11"/>
+  </w:num>
+  <w:num w:numId="15" w16cid:durableId="1348172062">
+    <w:abstractNumId w:val="13"/>
   </w:num>
 </w:numbering>
 </file>
@@ -898,6 +995,9 @@
     <w:pPr>
       <w:keepNext/>
       <w:keepLines/>
+      <w:numPr>
+        <w:numId w:val="15"/>
+      </w:numPr>
       <w:spacing w:before="480" w:after="0"/>
       <w:outlineLvl w:val="0"/>
     </w:pPr>
@@ -921,6 +1021,10 @@
     <w:pPr>
       <w:keepNext/>
       <w:keepLines/>
+      <w:numPr>
+        <w:ilvl w:val="1"/>
+        <w:numId w:val="15"/>
+      </w:numPr>
       <w:spacing w:before="200" w:after="0"/>
       <w:outlineLvl w:val="1"/>
     </w:pPr>
@@ -942,6 +1046,10 @@
     <w:pPr>
       <w:keepNext/>
       <w:keepLines/>
+      <w:numPr>
+        <w:ilvl w:val="2"/>
+        <w:numId w:val="15"/>
+      </w:numPr>
       <w:spacing w:before="200" w:after="0"/>
       <w:outlineLvl w:val="2"/>
     </w:pPr>
@@ -962,6 +1070,10 @@
     <w:pPr>
       <w:keepNext/>
       <w:keepLines/>
+      <w:numPr>
+        <w:ilvl w:val="3"/>
+        <w:numId w:val="15"/>
+      </w:numPr>
       <w:spacing w:before="200" w:after="0"/>
       <w:outlineLvl w:val="3"/>
     </w:pPr>
@@ -982,6 +1094,10 @@
     <w:pPr>
       <w:keepNext/>
       <w:keepLines/>
+      <w:numPr>
+        <w:ilvl w:val="4"/>
+        <w:numId w:val="15"/>
+      </w:numPr>
       <w:spacing w:before="200" w:after="0"/>
       <w:outlineLvl w:val="4"/>
     </w:pPr>
@@ -1001,6 +1117,10 @@
     <w:pPr>
       <w:keepNext/>
       <w:keepLines/>
+      <w:numPr>
+        <w:ilvl w:val="5"/>
+        <w:numId w:val="15"/>
+      </w:numPr>
       <w:spacing w:before="200" w:after="0"/>
       <w:outlineLvl w:val="5"/>
     </w:pPr>
@@ -1019,6 +1139,10 @@
     <w:pPr>
       <w:keepNext/>
       <w:keepLines/>
+      <w:numPr>
+        <w:ilvl w:val="6"/>
+        <w:numId w:val="15"/>
+      </w:numPr>
       <w:spacing w:before="200" w:after="0"/>
       <w:outlineLvl w:val="6"/>
     </w:pPr>
@@ -1037,6 +1161,10 @@
     <w:pPr>
       <w:keepNext/>
       <w:keepLines/>
+      <w:numPr>
+        <w:ilvl w:val="7"/>
+        <w:numId w:val="15"/>
+      </w:numPr>
       <w:spacing w:before="200" w:after="0"/>
       <w:outlineLvl w:val="7"/>
     </w:pPr>
@@ -1055,6 +1183,10 @@
     <w:pPr>
       <w:keepNext/>
       <w:keepLines/>
+      <w:numPr>
+        <w:ilvl w:val="8"/>
+        <w:numId w:val="15"/>
+      </w:numPr>
       <w:spacing w:before="200" w:after="0"/>
       <w:outlineLvl w:val="8"/>
     </w:pPr>
@@ -1095,9 +1227,10 @@
     <w:basedOn w:val="Normal"/>
     <w:link w:val="BodyTextChar"/>
     <w:qFormat/>
-    <w:rsid w:val="00CB530E"/>
-    <w:pPr>
-      <w:spacing w:before="180" w:after="180"/>
+    <w:rsid w:val="00365F23"/>
+    <w:pPr>
+      <w:spacing w:before="180" w:after="180" w:line="480" w:lineRule="auto"/>
+      <w:ind w:firstLine="567"/>
     </w:pPr>
   </w:style>
   <w:style w:type="paragraph" w:customStyle="1" w:styleId="FirstParagraph">
@@ -1105,13 +1238,15 @@
     <w:basedOn w:val="BodyText"/>
     <w:next w:val="BodyText"/>
     <w:qFormat/>
+    <w:rsid w:val="00365F23"/>
   </w:style>
   <w:style w:type="paragraph" w:customStyle="1" w:styleId="Compact">
     <w:name w:val="Compact"/>
     <w:basedOn w:val="BodyText"/>
     <w:qFormat/>
-    <w:pPr>
-      <w:spacing w:before="36" w:after="36"/>
+    <w:rsid w:val="004C407B"/>
+    <w:pPr>
+      <w:spacing w:before="36" w:after="36" w:line="240" w:lineRule="auto"/>
     </w:pPr>
   </w:style>
   <w:style w:type="paragraph" w:styleId="Title">
@@ -1202,7 +1337,10 @@
     <w:basedOn w:val="Normal"/>
     <w:autoRedefine/>
     <w:qFormat/>
-    <w:rsid w:val="00CB530E"/>
+    <w:rsid w:val="004C407B"/>
+    <w:pPr>
+      <w:ind w:left="567" w:hanging="567"/>
+    </w:pPr>
   </w:style>
   <w:style w:type="paragraph" w:styleId="BlockText">
     <w:name w:val="Block Text"/>
@@ -1271,14 +1409,18 @@
   <w:style w:type="paragraph" w:customStyle="1" w:styleId="TableCaption">
     <w:name w:val="Table Caption"/>
     <w:basedOn w:val="Caption"/>
+    <w:rsid w:val="004C407B"/>
     <w:pPr>
       <w:keepNext/>
     </w:pPr>
+    <w:rPr>
+      <w:i w:val="0"/>
+    </w:rPr>
   </w:style>
   <w:style w:type="paragraph" w:customStyle="1" w:styleId="ImageCaption">
     <w:name w:val="Image Caption"/>
     <w:basedOn w:val="Caption"/>
-    <w:rsid w:val="00CB530E"/>
+    <w:rsid w:val="004C407B"/>
     <w:rPr>
       <w:i w:val="0"/>
     </w:rPr>
@@ -1696,7 +1838,7 @@
     <w:name w:val="Body Text Char"/>
     <w:basedOn w:val="DefaultParagraphFont"/>
     <w:link w:val="BodyText"/>
-    <w:rsid w:val="00CB530E"/>
+    <w:rsid w:val="00365F23"/>
     <w:rPr>
       <w:rFonts w:ascii="Helvetica" w:hAnsi="Helvetica"/>
       <w:sz w:val="22"/>
@@ -1712,6 +1854,13 @@
       <w:color w:val="800080" w:themeColor="followedHyperlink"/>
       <w:u w:val="single"/>
     </w:rPr>
+  </w:style>
+  <w:style w:type="character" w:styleId="LineNumber">
+    <w:name w:val="line number"/>
+    <w:basedOn w:val="DefaultParagraphFont"/>
+    <w:semiHidden/>
+    <w:unhideWhenUsed/>
+    <w:rsid w:val="00E63B35"/>
   </w:style>
 </w:styles>
 </file>

</xml_diff>